<commit_message>
fixed cv link bug in pdf
</commit_message>
<xml_diff>
--- a/data/_cv.docx
+++ b/data/_cv.docx
@@ -1635,16 +1635,7 @@
                   <w:sz w:val="20"/>
                   <w:szCs w:val="20"/>
                 </w:rPr>
-                <w:t>cib.d</w:t>
-              </w:r>
-              <w:r>
-                <w:rPr>
-                  <w:rStyle w:val="Hyperlink"/>
-                  <w:rFonts w:ascii="Times New Roman" w:hAnsi="Times New Roman" w:cs="Times New Roman"/>
-                  <w:sz w:val="20"/>
-                  <w:szCs w:val="20"/>
-                </w:rPr>
-                <w:t>e</w:t>
+                <w:t>cib.de</w:t>
               </w:r>
             </w:hyperlink>
             <w:r>
@@ -1665,25 +1656,7 @@
                   <w:sz w:val="20"/>
                   <w:szCs w:val="20"/>
                 </w:rPr>
-                <w:t>cib.</w:t>
-              </w:r>
-              <w:r>
-                <w:rPr>
-                  <w:rStyle w:val="Hyperlink"/>
-                  <w:rFonts w:ascii="Times New Roman" w:hAnsi="Times New Roman" w:cs="Times New Roman"/>
-                  <w:sz w:val="20"/>
-                  <w:szCs w:val="20"/>
-                </w:rPr>
-                <w:t>b</w:t>
-              </w:r>
-              <w:r>
-                <w:rPr>
-                  <w:rStyle w:val="Hyperlink"/>
-                  <w:rFonts w:ascii="Times New Roman" w:hAnsi="Times New Roman" w:cs="Times New Roman"/>
-                  <w:sz w:val="20"/>
-                  <w:szCs w:val="20"/>
-                </w:rPr>
-                <w:t>y</w:t>
+                <w:t>cib.by</w:t>
               </w:r>
               <w:proofErr w:type="spellEnd"/>
             </w:hyperlink>
@@ -3807,7 +3780,12 @@
       </w:pPr>
     </w:p>
     <w:sectPr>
-      <w:footerReference w:type="default" r:id="rId15"/>
+      <w:headerReference w:type="even" r:id="rId15"/>
+      <w:headerReference w:type="default" r:id="rId16"/>
+      <w:footerReference w:type="even" r:id="rId17"/>
+      <w:footerReference w:type="default" r:id="rId18"/>
+      <w:headerReference w:type="first" r:id="rId19"/>
+      <w:footerReference w:type="first" r:id="rId20"/>
       <w:pgSz w:w="12240" w:h="15840"/>
       <w:pgMar w:top="990" w:right="1080" w:bottom="1170" w:left="1440" w:header="720" w:footer="635" w:gutter="0"/>
       <w:cols w:space="720"/>
@@ -3843,6 +3821,16 @@
 </file>
 
 <file path=word/footer1.xml><?xml version="1.0" encoding="utf-8"?>
+<w:ftr xmlns:ve="http://schemas.openxmlformats.org/markup-compatibility/2006" xmlns:o="urn:schemas-microsoft-com:office:office" xmlns:r="http://schemas.openxmlformats.org/officeDocument/2006/relationships" xmlns:m="http://schemas.openxmlformats.org/officeDocument/2006/math" xmlns:v="urn:schemas-microsoft-com:vml" xmlns:wp="http://schemas.openxmlformats.org/drawingml/2006/wordprocessingDrawing" xmlns:w10="urn:schemas-microsoft-com:office:word" xmlns:w="http://schemas.openxmlformats.org/wordprocessingml/2006/main" xmlns:wne="http://schemas.microsoft.com/office/word/2006/wordml">
+  <w:p>
+    <w:pPr>
+      <w:pStyle w:val="Footer"/>
+    </w:pPr>
+  </w:p>
+</w:ftr>
+</file>
+
+<file path=word/footer2.xml><?xml version="1.0" encoding="utf-8"?>
 <w:ftr xmlns:ve="http://schemas.openxmlformats.org/markup-compatibility/2006" xmlns:o="urn:schemas-microsoft-com:office:office" xmlns:r="http://schemas.openxmlformats.org/officeDocument/2006/relationships" xmlns:m="http://schemas.openxmlformats.org/officeDocument/2006/math" xmlns:v="urn:schemas-microsoft-com:vml" xmlns:wp="http://schemas.openxmlformats.org/drawingml/2006/wordprocessingDrawing" xmlns:w10="urn:schemas-microsoft-com:office:word" xmlns:w="http://schemas.openxmlformats.org/wordprocessingml/2006/main" xmlns:wne="http://schemas.microsoft.com/office/word/2006/wordml">
   <w:tbl>
     <w:tblPr>
@@ -3882,7 +3870,7 @@
                 <w:sz w:val="18"/>
                 <w:szCs w:val="18"/>
               </w:rPr>
-              <w:t>www.dan</w:t>
+              <w:t>www.dandedkov.com/da</w:t>
             </w:r>
             <w:r>
               <w:rPr>
@@ -3890,7 +3878,7 @@
                 <w:sz w:val="18"/>
                 <w:szCs w:val="18"/>
               </w:rPr>
-              <w:t>d</w:t>
+              <w:t>t</w:t>
             </w:r>
             <w:r>
               <w:rPr>
@@ -3898,39 +3886,7 @@
                 <w:sz w:val="18"/>
                 <w:szCs w:val="18"/>
               </w:rPr>
-              <w:t>edkov.com</w:t>
-            </w:r>
-            <w:r>
-              <w:rPr>
-                <w:rStyle w:val="Hyperlink"/>
-                <w:sz w:val="18"/>
-                <w:szCs w:val="18"/>
-              </w:rPr>
-              <w:t>/</w:t>
-            </w:r>
-            <w:r>
-              <w:rPr>
-                <w:rStyle w:val="Hyperlink"/>
-                <w:sz w:val="18"/>
-                <w:szCs w:val="18"/>
-              </w:rPr>
-              <w:t>cv-daniel-d</w:t>
-            </w:r>
-            <w:r>
-              <w:rPr>
-                <w:rStyle w:val="Hyperlink"/>
-                <w:sz w:val="18"/>
-                <w:szCs w:val="18"/>
-              </w:rPr>
-              <w:t>e</w:t>
-            </w:r>
-            <w:r>
-              <w:rPr>
-                <w:rStyle w:val="Hyperlink"/>
-                <w:sz w:val="18"/>
-                <w:szCs w:val="18"/>
-              </w:rPr>
-              <w:t>dkov.pdf</w:t>
+              <w:t>a/cv-daniel-dedkov.pdf</w:t>
             </w:r>
           </w:hyperlink>
         </w:p>
@@ -3987,7 +3943,7 @@
                   <w:b/>
                   <w:noProof/>
                 </w:rPr>
-                <w:t>2</w:t>
+                <w:t>1</w:t>
               </w:r>
               <w:r>
                 <w:rPr>
@@ -4011,6 +3967,16 @@
 </w:ftr>
 </file>
 
+<file path=word/footer3.xml><?xml version="1.0" encoding="utf-8"?>
+<w:ftr xmlns:ve="http://schemas.openxmlformats.org/markup-compatibility/2006" xmlns:o="urn:schemas-microsoft-com:office:office" xmlns:r="http://schemas.openxmlformats.org/officeDocument/2006/relationships" xmlns:m="http://schemas.openxmlformats.org/officeDocument/2006/math" xmlns:v="urn:schemas-microsoft-com:vml" xmlns:wp="http://schemas.openxmlformats.org/drawingml/2006/wordprocessingDrawing" xmlns:w10="urn:schemas-microsoft-com:office:word" xmlns:w="http://schemas.openxmlformats.org/wordprocessingml/2006/main" xmlns:wne="http://schemas.microsoft.com/office/word/2006/wordml">
+  <w:p>
+    <w:pPr>
+      <w:pStyle w:val="Footer"/>
+    </w:pPr>
+  </w:p>
+</w:ftr>
+</file>
+
 <file path=word/footnotes.xml><?xml version="1.0" encoding="utf-8"?>
 <w:footnotes xmlns:ve="http://schemas.openxmlformats.org/markup-compatibility/2006" xmlns:o="urn:schemas-microsoft-com:office:office" xmlns:r="http://schemas.openxmlformats.org/officeDocument/2006/relationships" xmlns:m="http://schemas.openxmlformats.org/officeDocument/2006/math" xmlns:v="urn:schemas-microsoft-com:vml" xmlns:wp="http://schemas.openxmlformats.org/drawingml/2006/wordprocessingDrawing" xmlns:w10="urn:schemas-microsoft-com:office:word" xmlns:w="http://schemas.openxmlformats.org/wordprocessingml/2006/main" xmlns:wne="http://schemas.microsoft.com/office/word/2006/wordml">
   <w:footnote w:type="separator" w:id="-1">
@@ -4034,6 +4000,36 @@
     </w:p>
   </w:footnote>
 </w:footnotes>
+</file>
+
+<file path=word/header1.xml><?xml version="1.0" encoding="utf-8"?>
+<w:hdr xmlns:ve="http://schemas.openxmlformats.org/markup-compatibility/2006" xmlns:o="urn:schemas-microsoft-com:office:office" xmlns:r="http://schemas.openxmlformats.org/officeDocument/2006/relationships" xmlns:m="http://schemas.openxmlformats.org/officeDocument/2006/math" xmlns:v="urn:schemas-microsoft-com:vml" xmlns:wp="http://schemas.openxmlformats.org/drawingml/2006/wordprocessingDrawing" xmlns:w10="urn:schemas-microsoft-com:office:word" xmlns:w="http://schemas.openxmlformats.org/wordprocessingml/2006/main" xmlns:wne="http://schemas.microsoft.com/office/word/2006/wordml">
+  <w:p>
+    <w:pPr>
+      <w:pStyle w:val="Header"/>
+    </w:pPr>
+  </w:p>
+</w:hdr>
+</file>
+
+<file path=word/header2.xml><?xml version="1.0" encoding="utf-8"?>
+<w:hdr xmlns:ve="http://schemas.openxmlformats.org/markup-compatibility/2006" xmlns:o="urn:schemas-microsoft-com:office:office" xmlns:r="http://schemas.openxmlformats.org/officeDocument/2006/relationships" xmlns:m="http://schemas.openxmlformats.org/officeDocument/2006/math" xmlns:v="urn:schemas-microsoft-com:vml" xmlns:wp="http://schemas.openxmlformats.org/drawingml/2006/wordprocessingDrawing" xmlns:w10="urn:schemas-microsoft-com:office:word" xmlns:w="http://schemas.openxmlformats.org/wordprocessingml/2006/main" xmlns:wne="http://schemas.microsoft.com/office/word/2006/wordml">
+  <w:p>
+    <w:pPr>
+      <w:pStyle w:val="Header"/>
+    </w:pPr>
+  </w:p>
+</w:hdr>
+</file>
+
+<file path=word/header3.xml><?xml version="1.0" encoding="utf-8"?>
+<w:hdr xmlns:ve="http://schemas.openxmlformats.org/markup-compatibility/2006" xmlns:o="urn:schemas-microsoft-com:office:office" xmlns:r="http://schemas.openxmlformats.org/officeDocument/2006/relationships" xmlns:m="http://schemas.openxmlformats.org/officeDocument/2006/math" xmlns:v="urn:schemas-microsoft-com:vml" xmlns:wp="http://schemas.openxmlformats.org/drawingml/2006/wordprocessingDrawing" xmlns:w10="urn:schemas-microsoft-com:office:word" xmlns:w="http://schemas.openxmlformats.org/wordprocessingml/2006/main" xmlns:wne="http://schemas.microsoft.com/office/word/2006/wordml">
+  <w:p>
+    <w:pPr>
+      <w:pStyle w:val="Header"/>
+    </w:pPr>
+  </w:p>
+</w:hdr>
 </file>
 
 <file path=word/numbering.xml><?xml version="1.0" encoding="utf-8"?>
@@ -5137,7 +5133,7 @@
 </file>
 
 <file path=customXml/itemProps1.xml><?xml version="1.0" encoding="utf-8"?>
-<ds:datastoreItem xmlns:ds="http://schemas.openxmlformats.org/officeDocument/2006/customXml" ds:itemID="{61D10A9A-F6DC-4C4A-BBE1-C9084BB012BE}">
+<ds:datastoreItem xmlns:ds="http://schemas.openxmlformats.org/officeDocument/2006/customXml" ds:itemID="{834E8526-C9BC-455B-8DBE-2AE9F3B5D117}">
   <ds:schemaRefs>
     <ds:schemaRef ds:uri="http://schemas.openxmlformats.org/officeDocument/2006/bibliography"/>
   </ds:schemaRefs>

</xml_diff>